<commit_message>
Agrego correcciones sobre el informe
</commit_message>
<xml_diff>
--- a/TRABAJO FINAL.docx
+++ b/TRABAJO FINAL.docx
@@ -1,6 +1,6 @@
 
 <file path=word/document.xml><?xml version="1.0" encoding="utf-8"?>
-<w:document xmlns:wpc="http://schemas.microsoft.com/office/word/2010/wordprocessingCanvas" xmlns:cx="http://schemas.microsoft.com/office/drawing/2014/chartex" xmlns:cx1="http://schemas.microsoft.com/office/drawing/2015/9/8/chartex" xmlns:cx2="http://schemas.microsoft.com/office/drawing/2015/10/21/chartex" xmlns:cx3="http://schemas.microsoft.com/office/drawing/2016/5/9/chartex" xmlns:cx4="http://schemas.microsoft.com/office/drawing/2016/5/10/chartex" xmlns:cx5="http://schemas.microsoft.com/office/drawing/2016/5/11/chartex" xmlns:cx6="http://schemas.microsoft.com/office/drawing/2016/5/12/chartex" xmlns:cx7="http://schemas.microsoft.com/office/drawing/2016/5/13/chartex" xmlns:cx8="http://schemas.microsoft.com/office/drawing/2016/5/14/chartex" xmlns:mc="http://schemas.openxmlformats.org/markup-compatibility/2006" xmlns:aink="http://schemas.microsoft.com/office/drawing/2016/ink" xmlns:am3d="http://schemas.microsoft.com/office/drawing/2017/model3d" xmlns:o="urn:schemas-microsoft-com:office:office" xmlns:r="http://schemas.openxmlformats.org/officeDocument/2006/relationships" xmlns:m="http://schemas.openxmlformats.org/officeDocument/2006/math" xmlns:v="urn:schemas-microsoft-com:vml" xmlns:wp14="http://schemas.microsoft.com/office/word/2010/wordprocessingDrawing" xmlns:wp="http://schemas.openxmlformats.org/drawingml/2006/wordprocessingDrawing" xmlns:w10="urn:schemas-microsoft-com:office:word" xmlns:w="http://schemas.openxmlformats.org/wordprocessingml/2006/main" xmlns:w14="http://schemas.microsoft.com/office/word/2010/wordml" xmlns:w15="http://schemas.microsoft.com/office/word/2012/wordml" xmlns:w16cex="http://schemas.microsoft.com/office/word/2018/wordml/cex" xmlns:w16cid="http://schemas.microsoft.com/office/word/2016/wordml/cid" xmlns:w16="http://schemas.microsoft.com/office/word/2018/wordml" xmlns:w16sdtdh="http://schemas.microsoft.com/office/word/2020/wordml/sdtdatahash" xmlns:w16se="http://schemas.microsoft.com/office/word/2015/wordml/symex" xmlns:wpg="http://schemas.microsoft.com/office/word/2010/wordprocessingGroup" xmlns:wpi="http://schemas.microsoft.com/office/word/2010/wordprocessingInk" xmlns:wne="http://schemas.microsoft.com/office/word/2006/wordml" xmlns:wps="http://schemas.microsoft.com/office/word/2010/wordprocessingShape" mc:Ignorable="w14 w15 w16se w16cid w16 w16cex w16sdtdh wp14">
+<w:document xmlns:wpc="http://schemas.microsoft.com/office/word/2010/wordprocessingCanvas" xmlns:cx="http://schemas.microsoft.com/office/drawing/2014/chartex" xmlns:cx1="http://schemas.microsoft.com/office/drawing/2015/9/8/chartex" xmlns:mc="http://schemas.openxmlformats.org/markup-compatibility/2006" xmlns:o="urn:schemas-microsoft-com:office:office" xmlns:r="http://schemas.openxmlformats.org/officeDocument/2006/relationships" xmlns:m="http://schemas.openxmlformats.org/officeDocument/2006/math" xmlns:v="urn:schemas-microsoft-com:vml" xmlns:wp14="http://schemas.microsoft.com/office/word/2010/wordprocessingDrawing" xmlns:wp="http://schemas.openxmlformats.org/drawingml/2006/wordprocessingDrawing" xmlns:w10="urn:schemas-microsoft-com:office:word" xmlns:w="http://schemas.openxmlformats.org/wordprocessingml/2006/main" xmlns:w14="http://schemas.microsoft.com/office/word/2010/wordml" xmlns:w15="http://schemas.microsoft.com/office/word/2012/wordml" xmlns:w16se="http://schemas.microsoft.com/office/word/2015/wordml/symex" xmlns:wpg="http://schemas.microsoft.com/office/word/2010/wordprocessingGroup" xmlns:wpi="http://schemas.microsoft.com/office/word/2010/wordprocessingInk" xmlns:wne="http://schemas.microsoft.com/office/word/2006/wordml" xmlns:wps="http://schemas.microsoft.com/office/word/2010/wordprocessingShape" mc:Ignorable="w14 w15 w16se wp14">
   <w:body>
     <w:p>
       <w:pPr>
@@ -14,6 +14,7 @@
           <w:color w:val="4472C4" w:themeColor="accent1"/>
           <w:sz w:val="52"/>
           <w:szCs w:val="52"/>
+          <w:lang w:eastAsia="es-AR"/>
         </w:rPr>
         <w:drawing>
           <wp:inline distT="0" distB="0" distL="0" distR="0" wp14:anchorId="393C9CA6" wp14:editId="655259B4">
@@ -546,7 +547,6 @@
         <w:t>ESPECIFICACIÓN DEL AGENTE</w:t>
       </w:r>
     </w:p>
-    <w:p/>
     <w:p>
       <w:r>
         <w:rPr>
@@ -557,10 +557,41 @@
         <w:t>Tipo de agente</w:t>
       </w:r>
       <w:r>
-        <w:t xml:space="preserve">: Híbrido </w:t>
-      </w:r>
-      <w:r>
-        <w:t>Reactivo Simple – Basado en utilidades</w:t>
+        <w:t>:</w:t>
+      </w:r>
+    </w:p>
+    <w:p>
+      <w:r>
+        <w:t xml:space="preserve">El sistema se clasifica como un </w:t>
+      </w:r>
+      <w:r>
+        <w:rPr>
+          <w:b/>
+        </w:rPr>
+        <w:t>agente que aprende</w:t>
+      </w:r>
+      <w:r>
+        <w:t xml:space="preserve"> porque su comportamiento no está completamente definido desde el inicio, sino que mejora a partir de datos y experiencia previa. El agente es entrenado utilizando conjuntos de imágenes y audios, a partir de los cuales ajusta modelos de clasificación y estimación (por ejemplo, K-Mean</w:t>
+      </w:r>
+      <w:r>
+        <w:t>s, KNN y estimación bayesiana).</w:t>
+      </w:r>
+    </w:p>
+    <w:p>
+      <w:r>
+        <w:t>Durante la etapa de entrenamiento, el agente procesa los datos disponibles, extrae características relevantes y construye un conocimiento interno que luego es utilizado en la fase de ejecución. Gracias a este proceso de aprendizaje, ante nuevas imágenes o audios no vistos previamente, el agente es capaz de reconocer patrones, clasificar piezas, interpretar comandos de voz y alca</w:t>
+      </w:r>
+      <w:r>
+        <w:t>nzar el objetivo propuesto.</w:t>
+      </w:r>
+    </w:p>
+    <w:p>
+      <w:r>
+        <w:lastRenderedPageBreak/>
+        <w:t>Además, el agente puede describirse mediante los cuatro componentes caracterís</w:t>
+      </w:r>
+      <w:r>
+        <w:t>ticos de un agente que aprende</w:t>
       </w:r>
     </w:p>
     <w:p>
@@ -568,18 +599,14 @@
         <w:pStyle w:val="Prrafodelista"/>
         <w:numPr>
           <w:ilvl w:val="0"/>
-          <w:numId w:val="3"/>
+          <w:numId w:val="6"/>
         </w:numPr>
       </w:pPr>
       <w:r>
-        <w:rPr>
-          <w:b/>
-          <w:bCs/>
-        </w:rPr>
-        <w:t>Reactivo simple</w:t>
-      </w:r>
-      <w:r>
-        <w:t>: basado en reglas condicionales: Si las características obtenidas de una imagen son las que pertenecen al clúster que etiquetamos como tornillo, entonces debe ser un tornillo</w:t>
+        <w:t>Módulo de aprendizaje: ajusta los modelos internos a partir de los datos de entrenamiento, incorporando la información</w:t>
+      </w:r>
+      <w:r>
+        <w:t xml:space="preserve"> obtenida de imágenes y audios.</w:t>
       </w:r>
     </w:p>
     <w:p>
@@ -587,41 +614,65 @@
         <w:pStyle w:val="Prrafodelista"/>
         <w:numPr>
           <w:ilvl w:val="0"/>
-          <w:numId w:val="3"/>
+          <w:numId w:val="6"/>
         </w:numPr>
       </w:pPr>
       <w:r>
+        <w:t>Módulo de desempeño: utiliza los modelos entrenados para tomar decisiones, como clasificar piezas, reconocer comandos de v</w:t>
+      </w:r>
+      <w:r>
+        <w:t>oz o estimar la caja de origen.</w:t>
+      </w:r>
+    </w:p>
+    <w:p>
+      <w:pPr>
+        <w:pStyle w:val="Prrafodelista"/>
+        <w:numPr>
+          <w:ilvl w:val="0"/>
+          <w:numId w:val="6"/>
+        </w:numPr>
+      </w:pPr>
+      <w:r>
+        <w:t>Crítico: evalúa el desempeño del agente comparando los resultados obtenidos con los esperados (por ejempl</w:t>
+      </w:r>
+      <w:r>
+        <w:t>o, precisión de clasificación).</w:t>
+      </w:r>
+    </w:p>
+    <w:p>
+      <w:pPr>
+        <w:pStyle w:val="Prrafodelista"/>
+        <w:numPr>
+          <w:ilvl w:val="0"/>
+          <w:numId w:val="6"/>
+        </w:numPr>
+      </w:pPr>
+      <w:r>
+        <w:t>Generador de problemas: permite incorporar nuevos datos o muestras para seguir entrenando y mejorar el rendimiento del agente.</w:t>
+      </w:r>
+    </w:p>
+    <w:p/>
+    <w:p>
+      <w:pPr>
+        <w:pStyle w:val="Ttulo2"/>
         <w:rPr>
           <w:b/>
           <w:bCs/>
         </w:rPr>
-        <w:t>Basado en Utilidades</w:t>
-      </w:r>
-      <w:r>
-        <w:t>: - Mantiene un modelo interno del entorno, recordando lo que percibió anteriormente. Se aplica al momento de clasificar e identificar imágenes o audios en base al aprendizaje realizado usando muestras de esas clases. Le permite actuar en entornos parcialmente observables, entonces a pesar de no tener toda la información para determinar con certeza qué se quiere identificar, puede estimarlo en base a ciertos parámetros.</w:t>
-      </w:r>
-    </w:p>
-    <w:p>
-      <w:pPr>
-        <w:pStyle w:val="Ttulo2"/>
+      </w:pPr>
+      <w:r>
         <w:rPr>
           <w:b/>
           <w:bCs/>
         </w:rPr>
-      </w:pPr>
-      <w:r>
-        <w:rPr>
-          <w:b/>
-          <w:bCs/>
-        </w:rPr>
-        <w:lastRenderedPageBreak/>
         <w:t>Tabla REAS</w:t>
       </w:r>
     </w:p>
     <w:p/>
     <w:tbl>
       <w:tblPr>
-        <w:tblW w:w="9900" w:type="dxa"/>
+        <w:tblW w:w="10160" w:type="dxa"/>
+        <w:tblInd w:w="-5" w:type="dxa"/>
         <w:tblCellMar>
           <w:left w:w="70" w:type="dxa"/>
           <w:right w:w="70" w:type="dxa"/>
@@ -629,17 +680,17 @@
         <w:tblLook w:val="04A0" w:firstRow="1" w:lastRow="0" w:firstColumn="1" w:lastColumn="0" w:noHBand="0" w:noVBand="1"/>
       </w:tblPr>
       <w:tblGrid>
-        <w:gridCol w:w="1340"/>
-        <w:gridCol w:w="4280"/>
-        <w:gridCol w:w="4280"/>
+        <w:gridCol w:w="1360"/>
+        <w:gridCol w:w="3602"/>
+        <w:gridCol w:w="5198"/>
       </w:tblGrid>
       <w:tr>
         <w:trPr>
-          <w:trHeight w:val="300"/>
+          <w:trHeight w:val="288"/>
         </w:trPr>
         <w:tc>
           <w:tcPr>
-            <w:tcW w:w="1340" w:type="dxa"/>
+            <w:tcW w:w="1360" w:type="dxa"/>
             <w:tcBorders>
               <w:top w:val="single" w:sz="4" w:space="0" w:color="auto"/>
               <w:left w:val="single" w:sz="4" w:space="0" w:color="auto"/>
@@ -676,7 +727,7 @@
         </w:tc>
         <w:tc>
           <w:tcPr>
-            <w:tcW w:w="4280" w:type="dxa"/>
+            <w:tcW w:w="3602" w:type="dxa"/>
             <w:tcBorders>
               <w:top w:val="single" w:sz="4" w:space="0" w:color="auto"/>
               <w:left w:val="nil"/>
@@ -713,7 +764,7 @@
         </w:tc>
         <w:tc>
           <w:tcPr>
-            <w:tcW w:w="4280" w:type="dxa"/>
+            <w:tcW w:w="5198" w:type="dxa"/>
             <w:tcBorders>
               <w:top w:val="single" w:sz="4" w:space="0" w:color="auto"/>
               <w:left w:val="nil"/>
@@ -755,7 +806,7 @@
         </w:trPr>
         <w:tc>
           <w:tcPr>
-            <w:tcW w:w="1340" w:type="dxa"/>
+            <w:tcW w:w="1360" w:type="dxa"/>
             <w:tcBorders>
               <w:top w:val="nil"/>
               <w:left w:val="single" w:sz="4" w:space="0" w:color="auto"/>
@@ -792,7 +843,7 @@
         </w:tc>
         <w:tc>
           <w:tcPr>
-            <w:tcW w:w="4280" w:type="dxa"/>
+            <w:tcW w:w="3602" w:type="dxa"/>
             <w:tcBorders>
               <w:top w:val="nil"/>
               <w:left w:val="nil"/>
@@ -842,7 +893,7 @@
         </w:tc>
         <w:tc>
           <w:tcPr>
-            <w:tcW w:w="4280" w:type="dxa"/>
+            <w:tcW w:w="5198" w:type="dxa"/>
             <w:tcBorders>
               <w:top w:val="nil"/>
               <w:left w:val="nil"/>
@@ -878,7 +929,7 @@
                 <w:color w:val="000000"/>
                 <w:lang w:eastAsia="es-AR"/>
               </w:rPr>
-              <w:t>: identificar la mayor cantidad de piezas posibles.</w:t>
+              <w:t>: identificar correctamente las piezas muestreadas.</w:t>
             </w:r>
             <w:r>
               <w:rPr>
@@ -930,36 +981,18 @@
                 <w:color w:val="000000"/>
                 <w:lang w:eastAsia="es-AR"/>
               </w:rPr>
-              <w:t xml:space="preserve">: determinar la caja de origen </w:t>
-            </w:r>
-            <w:proofErr w:type="spellStart"/>
-            <w:r>
-              <w:rPr>
-                <w:rFonts w:ascii="Calibri" w:eastAsia="Times New Roman" w:hAnsi="Calibri" w:cs="Calibri"/>
-                <w:color w:val="000000"/>
-                <w:lang w:eastAsia="es-AR"/>
-              </w:rPr>
-              <w:t>mas</w:t>
-            </w:r>
-            <w:proofErr w:type="spellEnd"/>
-            <w:r>
-              <w:rPr>
-                <w:rFonts w:ascii="Calibri" w:eastAsia="Times New Roman" w:hAnsi="Calibri" w:cs="Calibri"/>
-                <w:color w:val="000000"/>
-                <w:lang w:eastAsia="es-AR"/>
-              </w:rPr>
-              <w:t xml:space="preserve"> probable </w:t>
+              <w:t xml:space="preserve">: determinar la caja de origen más probable </w:t>
             </w:r>
           </w:p>
         </w:tc>
       </w:tr>
       <w:tr>
         <w:trPr>
-          <w:trHeight w:val="1602"/>
+          <w:trHeight w:val="1596"/>
         </w:trPr>
         <w:tc>
           <w:tcPr>
-            <w:tcW w:w="1340" w:type="dxa"/>
+            <w:tcW w:w="1360" w:type="dxa"/>
             <w:tcBorders>
               <w:top w:val="nil"/>
               <w:left w:val="single" w:sz="4" w:space="0" w:color="auto"/>
@@ -996,7 +1029,7 @@
         </w:tc>
         <w:tc>
           <w:tcPr>
-            <w:tcW w:w="4280" w:type="dxa"/>
+            <w:tcW w:w="3602" w:type="dxa"/>
             <w:tcBorders>
               <w:top w:val="nil"/>
               <w:left w:val="nil"/>
@@ -1046,7 +1079,7 @@
         </w:tc>
         <w:tc>
           <w:tcPr>
-            <w:tcW w:w="4280" w:type="dxa"/>
+            <w:tcW w:w="5198" w:type="dxa"/>
             <w:tcBorders>
               <w:top w:val="nil"/>
               <w:left w:val="nil"/>
@@ -1082,23 +1115,7 @@
                 <w:color w:val="000000"/>
                 <w:lang w:eastAsia="es-AR"/>
               </w:rPr>
-              <w:t xml:space="preserve">: set de fotografía, con </w:t>
-            </w:r>
-            <w:r>
-              <w:rPr>
-                <w:rFonts w:ascii="Calibri" w:eastAsia="Times New Roman" w:hAnsi="Calibri" w:cs="Calibri"/>
-                <w:color w:val="000000"/>
-                <w:lang w:eastAsia="es-AR"/>
-              </w:rPr>
-              <w:t>iluminación</w:t>
-            </w:r>
-            <w:r>
-              <w:rPr>
-                <w:rFonts w:ascii="Calibri" w:eastAsia="Times New Roman" w:hAnsi="Calibri" w:cs="Calibri"/>
-                <w:color w:val="000000"/>
-                <w:lang w:eastAsia="es-AR"/>
-              </w:rPr>
-              <w:t xml:space="preserve"> controlada. </w:t>
+              <w:t xml:space="preserve">: set de fotografía, con iluminación controlada. </w:t>
             </w:r>
             <w:r>
               <w:rPr>
@@ -1131,11 +1148,11 @@
       </w:tr>
       <w:tr>
         <w:trPr>
-          <w:trHeight w:val="1602"/>
+          <w:trHeight w:val="2956"/>
         </w:trPr>
         <w:tc>
           <w:tcPr>
-            <w:tcW w:w="1340" w:type="dxa"/>
+            <w:tcW w:w="1360" w:type="dxa"/>
             <w:tcBorders>
               <w:top w:val="nil"/>
               <w:left w:val="single" w:sz="4" w:space="0" w:color="auto"/>
@@ -1166,24 +1183,13 @@
                 <w:color w:val="000000"/>
                 <w:lang w:eastAsia="es-AR"/>
               </w:rPr>
-              <w:t>Actuadores/</w:t>
-            </w:r>
-            <w:r>
-              <w:rPr>
-                <w:rFonts w:ascii="Calibri" w:eastAsia="Times New Roman" w:hAnsi="Calibri" w:cs="Calibri"/>
-                <w:b/>
-                <w:bCs/>
-                <w:color w:val="000000"/>
-                <w:lang w:eastAsia="es-AR"/>
-              </w:rPr>
-              <w:br/>
-              <w:t>Acciones</w:t>
+              <w:t>Actuadores</w:t>
             </w:r>
           </w:p>
         </w:tc>
         <w:tc>
           <w:tcPr>
-            <w:tcW w:w="4280" w:type="dxa"/>
+            <w:tcW w:w="3602" w:type="dxa"/>
             <w:tcBorders>
               <w:top w:val="nil"/>
               <w:left w:val="nil"/>
@@ -1219,25 +1225,15 @@
                 <w:color w:val="000000"/>
                 <w:lang w:eastAsia="es-AR"/>
               </w:rPr>
-              <w:t xml:space="preserve">mecanismos </w:t>
-            </w:r>
-            <w:r>
-              <w:rPr>
-                <w:rFonts w:ascii="Calibri" w:eastAsia="Times New Roman" w:hAnsi="Calibri" w:cs="Calibri"/>
-                <w:b/>
-                <w:bCs/>
-                <w:color w:val="000000"/>
-                <w:lang w:eastAsia="es-AR"/>
-              </w:rPr>
-              <w:t xml:space="preserve">u operaciones </w:t>
-            </w:r>
-            <w:r>
-              <w:rPr>
-                <w:rFonts w:ascii="Calibri" w:eastAsia="Times New Roman" w:hAnsi="Calibri" w:cs="Calibri"/>
-                <w:color w:val="000000"/>
-                <w:lang w:eastAsia="es-AR"/>
-              </w:rPr>
-              <w:t xml:space="preserve">mediante los cuales el agente </w:t>
+              <w:t>mecanismos o dispositivos</w:t>
+            </w:r>
+            <w:r>
+              <w:rPr>
+                <w:rFonts w:ascii="Calibri" w:eastAsia="Times New Roman" w:hAnsi="Calibri" w:cs="Calibri"/>
+                <w:color w:val="000000"/>
+                <w:lang w:eastAsia="es-AR"/>
+              </w:rPr>
+              <w:t xml:space="preserve"> mediante los cuales el agente </w:t>
             </w:r>
             <w:r>
               <w:rPr>
@@ -1261,7 +1257,7 @@
         </w:tc>
         <w:tc>
           <w:tcPr>
-            <w:tcW w:w="4280" w:type="dxa"/>
+            <w:tcW w:w="5198" w:type="dxa"/>
             <w:tcBorders>
               <w:top w:val="nil"/>
               <w:left w:val="nil"/>
@@ -1289,15 +1285,15 @@
                 <w:color w:val="000000"/>
                 <w:lang w:eastAsia="es-AR"/>
               </w:rPr>
-              <w:t>Visión</w:t>
-            </w:r>
-            <w:r>
-              <w:rPr>
-                <w:rFonts w:ascii="Calibri" w:eastAsia="Times New Roman" w:hAnsi="Calibri" w:cs="Calibri"/>
-                <w:color w:val="000000"/>
-                <w:lang w:eastAsia="es-AR"/>
-              </w:rPr>
-              <w:t>: clasificar piezas</w:t>
+              <w:t>Versión actua</w:t>
+            </w:r>
+            <w:r>
+              <w:rPr>
+                <w:rFonts w:ascii="Calibri" w:eastAsia="Times New Roman" w:hAnsi="Calibri" w:cs="Calibri"/>
+                <w:color w:val="000000"/>
+                <w:lang w:eastAsia="es-AR"/>
+              </w:rPr>
+              <w:t>l: pantalla de la computadora. Ésta solo interactúa con el entorno mostrando los resultados del agente</w:t>
             </w:r>
             <w:r>
               <w:rPr>
@@ -1315,15 +1311,15 @@
                 <w:color w:val="000000"/>
                 <w:lang w:eastAsia="es-AR"/>
               </w:rPr>
-              <w:t>Audio</w:t>
-            </w:r>
-            <w:r>
-              <w:rPr>
-                <w:rFonts w:ascii="Calibri" w:eastAsia="Times New Roman" w:hAnsi="Calibri" w:cs="Calibri"/>
-                <w:color w:val="000000"/>
-                <w:lang w:eastAsia="es-AR"/>
-              </w:rPr>
-              <w:t>: reconocer comando y ejecutar acción</w:t>
+              <w:t>Potenciales actuadores</w:t>
+            </w:r>
+            <w:r>
+              <w:rPr>
+                <w:rFonts w:ascii="Calibri" w:eastAsia="Times New Roman" w:hAnsi="Calibri" w:cs="Calibri"/>
+                <w:color w:val="000000"/>
+                <w:lang w:eastAsia="es-AR"/>
+              </w:rPr>
+              <w:t>: en el caso de implementar este agente en un entorno industrial real. En ese caso podríamos tener un brazo robótico que tenga un gripper para seleccionar las piezas. El brazo también tendrá la cámara para tomar las imágenes. El sistema dispondrá también de un sistema de grabación de comandos de voz.</w:t>
             </w:r>
             <w:r>
               <w:rPr>
@@ -1332,24 +1328,7 @@
                 <w:lang w:eastAsia="es-AR"/>
               </w:rPr>
               <w:br/>
-            </w:r>
-            <w:r>
-              <w:rPr>
-                <w:rFonts w:ascii="Calibri" w:eastAsia="Times New Roman" w:hAnsi="Calibri" w:cs="Calibri"/>
-                <w:b/>
-                <w:bCs/>
-                <w:color w:val="000000"/>
-                <w:lang w:eastAsia="es-AR"/>
-              </w:rPr>
-              <w:t>Bayes</w:t>
-            </w:r>
-            <w:r>
-              <w:rPr>
-                <w:rFonts w:ascii="Calibri" w:eastAsia="Times New Roman" w:hAnsi="Calibri" w:cs="Calibri"/>
-                <w:color w:val="000000"/>
-                <w:lang w:eastAsia="es-AR"/>
-              </w:rPr>
-              <w:t>: mostrar proporciones/contar</w:t>
+              <w:t xml:space="preserve"> </w:t>
             </w:r>
           </w:p>
         </w:tc>
@@ -1360,7 +1339,7 @@
         </w:trPr>
         <w:tc>
           <w:tcPr>
-            <w:tcW w:w="1340" w:type="dxa"/>
+            <w:tcW w:w="1360" w:type="dxa"/>
             <w:tcBorders>
               <w:top w:val="nil"/>
               <w:left w:val="single" w:sz="4" w:space="0" w:color="auto"/>
@@ -1397,7 +1376,7 @@
         </w:tc>
         <w:tc>
           <w:tcPr>
-            <w:tcW w:w="4280" w:type="dxa"/>
+            <w:tcW w:w="3602" w:type="dxa"/>
             <w:tcBorders>
               <w:top w:val="nil"/>
               <w:left w:val="nil"/>
@@ -1447,7 +1426,7 @@
         </w:tc>
         <w:tc>
           <w:tcPr>
-            <w:tcW w:w="4280" w:type="dxa"/>
+            <w:tcW w:w="5198" w:type="dxa"/>
             <w:tcBorders>
               <w:top w:val="nil"/>
               <w:left w:val="nil"/>
@@ -1483,23 +1462,7 @@
                 <w:color w:val="000000"/>
                 <w:lang w:eastAsia="es-AR"/>
               </w:rPr>
-              <w:t xml:space="preserve">: cámara de celular, sin filtros ni efectos. Set con </w:t>
-            </w:r>
-            <w:r>
-              <w:rPr>
-                <w:rFonts w:ascii="Calibri" w:eastAsia="Times New Roman" w:hAnsi="Calibri" w:cs="Calibri"/>
-                <w:color w:val="000000"/>
-                <w:lang w:eastAsia="es-AR"/>
-              </w:rPr>
-              <w:t>iluminación</w:t>
-            </w:r>
-            <w:r>
-              <w:rPr>
-                <w:rFonts w:ascii="Calibri" w:eastAsia="Times New Roman" w:hAnsi="Calibri" w:cs="Calibri"/>
-                <w:color w:val="000000"/>
-                <w:lang w:eastAsia="es-AR"/>
-              </w:rPr>
-              <w:t xml:space="preserve"> uniforme</w:t>
+              <w:t>: cámara de celular, sin filtros ni efectos. Set con iluminación uniforme</w:t>
             </w:r>
             <w:r>
               <w:rPr>
@@ -1531,7 +1494,6 @@
         </w:tc>
       </w:tr>
     </w:tbl>
-    <w:p/>
     <w:p>
       <w:pPr>
         <w:pStyle w:val="Ttulo2"/>
@@ -1545,7 +1507,17 @@
           <w:b/>
           <w:bCs/>
         </w:rPr>
-        <w:t>Propiedades del entorno de trabajo</w:t>
+        <w:lastRenderedPageBreak/>
+        <w:t>Propiedades del entorno de tra</w:t>
+      </w:r>
+      <w:bookmarkStart w:id="0" w:name="_GoBack"/>
+      <w:bookmarkEnd w:id="0"/>
+      <w:r>
+        <w:rPr>
+          <w:b/>
+          <w:bCs/>
+        </w:rPr>
+        <w:t>bajo</w:t>
       </w:r>
     </w:p>
     <w:p/>
@@ -1582,7 +1554,7 @@
         <w:t xml:space="preserve">: </w:t>
       </w:r>
       <w:r>
-        <w:t>La extracción de piezas es aleatoria y existen variaciones inevitables en la iluminación, ruido ambiente y voz humana. Por eso una misma acción puede producir resultados distintos.</w:t>
+        <w:t>Una vez que las imágenes y audios son cargados en el sistema, el entorno queda completamente definido y no intervienen procesos aleatorios durante la ejecución del agente. Para un mismo conjunto de percepciones y un mismo comando solicitado, la respuesta del agente pertenece a un conjunto de salidas posibles previamente definidas y siempre es la misma. Por lo tanto, la salida no está sujeta al azar.</w:t>
       </w:r>
     </w:p>
     <w:p>
@@ -1608,7 +1580,6 @@
     </w:p>
     <w:p>
       <w:r>
-        <w:lastRenderedPageBreak/>
         <w:t xml:space="preserve">4. </w:t>
       </w:r>
       <w:r>
@@ -1616,57 +1587,68 @@
           <w:b/>
           <w:bCs/>
         </w:rPr>
-        <w:t xml:space="preserve">Cuasi - </w:t>
+        <w:t>Estático</w:t>
+      </w:r>
+      <w:r>
+        <w:t xml:space="preserve">: </w:t>
+      </w:r>
+      <w:r>
+        <w:t>El entorno no cambia mientras el agente está razonando. Las imágenes y audios utilizados como percepciones permanecen constantes durante todo el procesamiento, y no existe información que varíe en tiempo real</w:t>
+      </w:r>
+    </w:p>
+    <w:p>
+      <w:r>
+        <w:t xml:space="preserve">5. </w:t>
       </w:r>
       <w:r>
         <w:rPr>
           <w:b/>
           <w:bCs/>
         </w:rPr>
-        <w:t>Estático</w:t>
+        <w:t>Discreto</w:t>
       </w:r>
       <w:r>
         <w:t xml:space="preserve">: </w:t>
       </w:r>
       <w:r>
-        <w:t>La parte visual del entorno es estática, ya que la iluminación y los objetos no cambian durante la operación. Sin embargo, el módulo de reconocimiento de voz introduce un componente dinámico, ya que el ruido ambiente y la pronunciación del usuario pueden variar durante la ejecución</w:t>
-      </w:r>
-    </w:p>
-    <w:p>
-      <w:r>
-        <w:t xml:space="preserve">5. </w:t>
+        <w:t>Las clases, comandos, cantidades y estados son finitos y toman valores puntuales, no continuos.</w:t>
+      </w:r>
+    </w:p>
+    <w:p>
+      <w:r>
+        <w:t xml:space="preserve">6. </w:t>
       </w:r>
       <w:r>
         <w:rPr>
           <w:b/>
           <w:bCs/>
         </w:rPr>
-        <w:t>Discreto</w:t>
+        <w:t>Agente individual</w:t>
       </w:r>
       <w:r>
         <w:t xml:space="preserve">: </w:t>
       </w:r>
       <w:r>
-        <w:t>Las clases, comandos, cantidades y estados son finitos y toman valores puntuales, no continuos.</w:t>
-      </w:r>
-    </w:p>
-    <w:p>
-      <w:r>
-        <w:t xml:space="preserve">6. </w:t>
-      </w:r>
-      <w:r>
-        <w:rPr>
-          <w:b/>
-          <w:bCs/>
-        </w:rPr>
-        <w:t>Agente individual</w:t>
-      </w:r>
-      <w:r>
-        <w:t xml:space="preserve">: </w:t>
-      </w:r>
-      <w:r>
         <w:t>El sistema está compuesto por un solo agente que percibe, procesa y actúa de manera autónoma sin interacción con otros agentes.</w:t>
       </w:r>
+      <w:r>
+        <w:t xml:space="preserve"> El</w:t>
+      </w:r>
+      <w:r>
+        <w:t xml:space="preserve"> agente es capaz de procesar las </w:t>
+      </w:r>
+      <w:r>
+        <w:t>imá</w:t>
+      </w:r>
+      <w:r>
+        <w:t>ge</w:t>
+      </w:r>
+      <w:r>
+        <w:t>nes para poder identificarlas, extraer características de los audios para poder reconocer los comandos. Con toda esta</w:t>
+      </w:r>
+      <w:r>
+        <w:t xml:space="preserve"> información se puede realizar las acciones previstas, aplicando Bayes para estimar las distribuciones de las cajas.</w:t>
+      </w:r>
     </w:p>
     <w:p/>
     <w:p/>
@@ -1727,7 +1709,6 @@
     </w:p>
     <w:p>
       <w:r>
-        <w:lastRenderedPageBreak/>
         <w:t>-</w:t>
       </w:r>
     </w:p>
@@ -1774,8 +1755,121 @@
 </file>
 
 <file path=word/numbering.xml><?xml version="1.0" encoding="utf-8"?>
-<w:numbering xmlns:wpc="http://schemas.microsoft.com/office/word/2010/wordprocessingCanvas" xmlns:cx="http://schemas.microsoft.com/office/drawing/2014/chartex" xmlns:cx1="http://schemas.microsoft.com/office/drawing/2015/9/8/chartex" xmlns:cx2="http://schemas.microsoft.com/office/drawing/2015/10/21/chartex" xmlns:cx3="http://schemas.microsoft.com/office/drawing/2016/5/9/chartex" xmlns:cx4="http://schemas.microsoft.com/office/drawing/2016/5/10/chartex" xmlns:cx5="http://schemas.microsoft.com/office/drawing/2016/5/11/chartex" xmlns:cx6="http://schemas.microsoft.com/office/drawing/2016/5/12/chartex" xmlns:cx7="http://schemas.microsoft.com/office/drawing/2016/5/13/chartex" xmlns:cx8="http://schemas.microsoft.com/office/drawing/2016/5/14/chartex" xmlns:mc="http://schemas.openxmlformats.org/markup-compatibility/2006" xmlns:aink="http://schemas.microsoft.com/office/drawing/2016/ink" xmlns:am3d="http://schemas.microsoft.com/office/drawing/2017/model3d" xmlns:o="urn:schemas-microsoft-com:office:office" xmlns:r="http://schemas.openxmlformats.org/officeDocument/2006/relationships" xmlns:m="http://schemas.openxmlformats.org/officeDocument/2006/math" xmlns:v="urn:schemas-microsoft-com:vml" xmlns:wp14="http://schemas.microsoft.com/office/word/2010/wordprocessingDrawing" xmlns:wp="http://schemas.openxmlformats.org/drawingml/2006/wordprocessingDrawing" xmlns:w10="urn:schemas-microsoft-com:office:word" xmlns:w="http://schemas.openxmlformats.org/wordprocessingml/2006/main" xmlns:w14="http://schemas.microsoft.com/office/word/2010/wordml" xmlns:w15="http://schemas.microsoft.com/office/word/2012/wordml" xmlns:w16cex="http://schemas.microsoft.com/office/word/2018/wordml/cex" xmlns:w16cid="http://schemas.microsoft.com/office/word/2016/wordml/cid" xmlns:w16="http://schemas.microsoft.com/office/word/2018/wordml" xmlns:w16sdtdh="http://schemas.microsoft.com/office/word/2020/wordml/sdtdatahash" xmlns:w16se="http://schemas.microsoft.com/office/word/2015/wordml/symex" xmlns:wpg="http://schemas.microsoft.com/office/word/2010/wordprocessingGroup" xmlns:wpi="http://schemas.microsoft.com/office/word/2010/wordprocessingInk" xmlns:wne="http://schemas.microsoft.com/office/word/2006/wordml" xmlns:wps="http://schemas.microsoft.com/office/word/2010/wordprocessingShape" mc:Ignorable="w14 w15 w16se w16cid w16 w16cex w16sdtdh wp14">
+<w:numbering xmlns:wpc="http://schemas.microsoft.com/office/word/2010/wordprocessingCanvas" xmlns:cx="http://schemas.microsoft.com/office/drawing/2014/chartex" xmlns:cx1="http://schemas.microsoft.com/office/drawing/2015/9/8/chartex" xmlns:mc="http://schemas.openxmlformats.org/markup-compatibility/2006" xmlns:o="urn:schemas-microsoft-com:office:office" xmlns:r="http://schemas.openxmlformats.org/officeDocument/2006/relationships" xmlns:m="http://schemas.openxmlformats.org/officeDocument/2006/math" xmlns:v="urn:schemas-microsoft-com:vml" xmlns:wp14="http://schemas.microsoft.com/office/word/2010/wordprocessingDrawing" xmlns:wp="http://schemas.openxmlformats.org/drawingml/2006/wordprocessingDrawing" xmlns:w10="urn:schemas-microsoft-com:office:word" xmlns:w="http://schemas.openxmlformats.org/wordprocessingml/2006/main" xmlns:w14="http://schemas.microsoft.com/office/word/2010/wordml" xmlns:w15="http://schemas.microsoft.com/office/word/2012/wordml" xmlns:w16se="http://schemas.microsoft.com/office/word/2015/wordml/symex" xmlns:wpg="http://schemas.microsoft.com/office/word/2010/wordprocessingGroup" xmlns:wpi="http://schemas.microsoft.com/office/word/2010/wordprocessingInk" xmlns:wne="http://schemas.microsoft.com/office/word/2006/wordml" xmlns:wps="http://schemas.microsoft.com/office/word/2010/wordprocessingShape" mc:Ignorable="w14 w15 w16se wp14">
   <w:abstractNum w:abstractNumId="0" w15:restartNumberingAfterBreak="0">
+    <w:nsid w:val="1E874695"/>
+    <w:multiLevelType w:val="hybridMultilevel"/>
+    <w:tmpl w:val="1AE40454"/>
+    <w:lvl w:ilvl="0" w:tplc="2C0A0001">
+      <w:start w:val="1"/>
+      <w:numFmt w:val="bullet"/>
+      <w:lvlText w:val=""/>
+      <w:lvlJc w:val="left"/>
+      <w:pPr>
+        <w:ind w:left="720" w:hanging="360"/>
+      </w:pPr>
+      <w:rPr>
+        <w:rFonts w:ascii="Symbol" w:hAnsi="Symbol" w:hint="default"/>
+      </w:rPr>
+    </w:lvl>
+    <w:lvl w:ilvl="1" w:tplc="2C0A0003" w:tentative="1">
+      <w:start w:val="1"/>
+      <w:numFmt w:val="bullet"/>
+      <w:lvlText w:val="o"/>
+      <w:lvlJc w:val="left"/>
+      <w:pPr>
+        <w:ind w:left="1440" w:hanging="360"/>
+      </w:pPr>
+      <w:rPr>
+        <w:rFonts w:ascii="Courier New" w:hAnsi="Courier New" w:cs="Courier New" w:hint="default"/>
+      </w:rPr>
+    </w:lvl>
+    <w:lvl w:ilvl="2" w:tplc="2C0A0005" w:tentative="1">
+      <w:start w:val="1"/>
+      <w:numFmt w:val="bullet"/>
+      <w:lvlText w:val=""/>
+      <w:lvlJc w:val="left"/>
+      <w:pPr>
+        <w:ind w:left="2160" w:hanging="360"/>
+      </w:pPr>
+      <w:rPr>
+        <w:rFonts w:ascii="Wingdings" w:hAnsi="Wingdings" w:hint="default"/>
+      </w:rPr>
+    </w:lvl>
+    <w:lvl w:ilvl="3" w:tplc="2C0A0001" w:tentative="1">
+      <w:start w:val="1"/>
+      <w:numFmt w:val="bullet"/>
+      <w:lvlText w:val=""/>
+      <w:lvlJc w:val="left"/>
+      <w:pPr>
+        <w:ind w:left="2880" w:hanging="360"/>
+      </w:pPr>
+      <w:rPr>
+        <w:rFonts w:ascii="Symbol" w:hAnsi="Symbol" w:hint="default"/>
+      </w:rPr>
+    </w:lvl>
+    <w:lvl w:ilvl="4" w:tplc="2C0A0003" w:tentative="1">
+      <w:start w:val="1"/>
+      <w:numFmt w:val="bullet"/>
+      <w:lvlText w:val="o"/>
+      <w:lvlJc w:val="left"/>
+      <w:pPr>
+        <w:ind w:left="3600" w:hanging="360"/>
+      </w:pPr>
+      <w:rPr>
+        <w:rFonts w:ascii="Courier New" w:hAnsi="Courier New" w:cs="Courier New" w:hint="default"/>
+      </w:rPr>
+    </w:lvl>
+    <w:lvl w:ilvl="5" w:tplc="2C0A0005" w:tentative="1">
+      <w:start w:val="1"/>
+      <w:numFmt w:val="bullet"/>
+      <w:lvlText w:val=""/>
+      <w:lvlJc w:val="left"/>
+      <w:pPr>
+        <w:ind w:left="4320" w:hanging="360"/>
+      </w:pPr>
+      <w:rPr>
+        <w:rFonts w:ascii="Wingdings" w:hAnsi="Wingdings" w:hint="default"/>
+      </w:rPr>
+    </w:lvl>
+    <w:lvl w:ilvl="6" w:tplc="2C0A0001" w:tentative="1">
+      <w:start w:val="1"/>
+      <w:numFmt w:val="bullet"/>
+      <w:lvlText w:val=""/>
+      <w:lvlJc w:val="left"/>
+      <w:pPr>
+        <w:ind w:left="5040" w:hanging="360"/>
+      </w:pPr>
+      <w:rPr>
+        <w:rFonts w:ascii="Symbol" w:hAnsi="Symbol" w:hint="default"/>
+      </w:rPr>
+    </w:lvl>
+    <w:lvl w:ilvl="7" w:tplc="2C0A0003" w:tentative="1">
+      <w:start w:val="1"/>
+      <w:numFmt w:val="bullet"/>
+      <w:lvlText w:val="o"/>
+      <w:lvlJc w:val="left"/>
+      <w:pPr>
+        <w:ind w:left="5760" w:hanging="360"/>
+      </w:pPr>
+      <w:rPr>
+        <w:rFonts w:ascii="Courier New" w:hAnsi="Courier New" w:cs="Courier New" w:hint="default"/>
+      </w:rPr>
+    </w:lvl>
+    <w:lvl w:ilvl="8" w:tplc="2C0A0005" w:tentative="1">
+      <w:start w:val="1"/>
+      <w:numFmt w:val="bullet"/>
+      <w:lvlText w:val=""/>
+      <w:lvlJc w:val="left"/>
+      <w:pPr>
+        <w:ind w:left="6480" w:hanging="360"/>
+      </w:pPr>
+      <w:rPr>
+        <w:rFonts w:ascii="Wingdings" w:hAnsi="Wingdings" w:hint="default"/>
+      </w:rPr>
+    </w:lvl>
+  </w:abstractNum>
+  <w:abstractNum w:abstractNumId="1" w15:restartNumberingAfterBreak="0">
     <w:nsid w:val="2B6171F9"/>
     <w:multiLevelType w:val="hybridMultilevel"/>
     <w:tmpl w:val="5D9C9D22"/>
@@ -1888,7 +1982,7 @@
       </w:rPr>
     </w:lvl>
   </w:abstractNum>
-  <w:abstractNum w:abstractNumId="1" w15:restartNumberingAfterBreak="0">
+  <w:abstractNum w:abstractNumId="2" w15:restartNumberingAfterBreak="0">
     <w:nsid w:val="36B4488F"/>
     <w:multiLevelType w:val="hybridMultilevel"/>
     <w:tmpl w:val="176254E9"/>
@@ -1941,7 +2035,7 @@
       <w:lvlJc w:val="left"/>
     </w:lvl>
   </w:abstractNum>
-  <w:abstractNum w:abstractNumId="2" w15:restartNumberingAfterBreak="0">
+  <w:abstractNum w:abstractNumId="3" w15:restartNumberingAfterBreak="0">
     <w:nsid w:val="47AC5C02"/>
     <w:multiLevelType w:val="hybridMultilevel"/>
     <w:tmpl w:val="292A90A2"/>
@@ -2054,7 +2148,7 @@
       </w:rPr>
     </w:lvl>
   </w:abstractNum>
-  <w:abstractNum w:abstractNumId="3" w15:restartNumberingAfterBreak="0">
+  <w:abstractNum w:abstractNumId="4" w15:restartNumberingAfterBreak="0">
     <w:nsid w:val="5C98004D"/>
     <w:multiLevelType w:val="hybridMultilevel"/>
     <w:tmpl w:val="73E82122"/>
@@ -2167,7 +2261,7 @@
       </w:rPr>
     </w:lvl>
   </w:abstractNum>
-  <w:abstractNum w:abstractNumId="4" w15:restartNumberingAfterBreak="0">
+  <w:abstractNum w:abstractNumId="5" w15:restartNumberingAfterBreak="0">
     <w:nsid w:val="61362BEC"/>
     <w:multiLevelType w:val="hybridMultilevel"/>
     <w:tmpl w:val="62863A3A"/>
@@ -2281,25 +2375,28 @@
     </w:lvl>
   </w:abstractNum>
   <w:num w:numId="1">
+    <w:abstractNumId w:val="2"/>
+  </w:num>
+  <w:num w:numId="2">
+    <w:abstractNumId w:val="3"/>
+  </w:num>
+  <w:num w:numId="3">
     <w:abstractNumId w:val="1"/>
   </w:num>
-  <w:num w:numId="2">
-    <w:abstractNumId w:val="2"/>
+  <w:num w:numId="4">
+    <w:abstractNumId w:val="5"/>
   </w:num>
-  <w:num w:numId="3">
-    <w:abstractNumId w:val="0"/>
-  </w:num>
-  <w:num w:numId="4">
+  <w:num w:numId="5">
     <w:abstractNumId w:val="4"/>
   </w:num>
-  <w:num w:numId="5">
-    <w:abstractNumId w:val="3"/>
+  <w:num w:numId="6">
+    <w:abstractNumId w:val="0"/>
   </w:num>
 </w:numbering>
 </file>
 
 <file path=word/styles.xml><?xml version="1.0" encoding="utf-8"?>
-<w:styles xmlns:mc="http://schemas.openxmlformats.org/markup-compatibility/2006" xmlns:r="http://schemas.openxmlformats.org/officeDocument/2006/relationships" xmlns:w="http://schemas.openxmlformats.org/wordprocessingml/2006/main" xmlns:w14="http://schemas.microsoft.com/office/word/2010/wordml" xmlns:w15="http://schemas.microsoft.com/office/word/2012/wordml" xmlns:w16cex="http://schemas.microsoft.com/office/word/2018/wordml/cex" xmlns:w16cid="http://schemas.microsoft.com/office/word/2016/wordml/cid" xmlns:w16="http://schemas.microsoft.com/office/word/2018/wordml" xmlns:w16sdtdh="http://schemas.microsoft.com/office/word/2020/wordml/sdtdatahash" xmlns:w16se="http://schemas.microsoft.com/office/word/2015/wordml/symex" mc:Ignorable="w14 w15 w16se w16cid w16 w16cex w16sdtdh">
+<w:styles xmlns:mc="http://schemas.openxmlformats.org/markup-compatibility/2006" xmlns:r="http://schemas.openxmlformats.org/officeDocument/2006/relationships" xmlns:w="http://schemas.openxmlformats.org/wordprocessingml/2006/main" xmlns:w14="http://schemas.microsoft.com/office/word/2010/wordml" xmlns:w15="http://schemas.microsoft.com/office/word/2012/wordml" xmlns:w16se="http://schemas.microsoft.com/office/word/2015/wordml/symex" mc:Ignorable="w14 w15 w16se">
   <w:docDefaults>
     <w:rPrDefault>
       <w:rPr>
@@ -2315,7 +2412,7 @@
       </w:pPr>
     </w:pPrDefault>
   </w:docDefaults>
-  <w:latentStyles w:defLockedState="0" w:defUIPriority="99" w:defSemiHidden="0" w:defUnhideWhenUsed="0" w:defQFormat="0" w:count="376">
+  <w:latentStyles w:defLockedState="0" w:defUIPriority="99" w:defSemiHidden="0" w:defUnhideWhenUsed="0" w:defQFormat="0" w:count="371">
     <w:lsdException w:name="Normal" w:uiPriority="0" w:qFormat="1"/>
     <w:lsdException w:name="heading 1" w:uiPriority="9" w:qFormat="1"/>
     <w:lsdException w:name="heading 2" w:semiHidden="1" w:uiPriority="9" w:unhideWhenUsed="1" w:qFormat="1"/>
@@ -2687,11 +2784,6 @@
     <w:lsdException w:name="List Table 5 Dark Accent 6" w:uiPriority="50"/>
     <w:lsdException w:name="List Table 6 Colorful Accent 6" w:uiPriority="51"/>
     <w:lsdException w:name="List Table 7 Colorful Accent 6" w:uiPriority="52"/>
-    <w:lsdException w:name="Mention" w:semiHidden="1" w:unhideWhenUsed="1"/>
-    <w:lsdException w:name="Smart Hyperlink" w:semiHidden="1" w:unhideWhenUsed="1"/>
-    <w:lsdException w:name="Hashtag" w:semiHidden="1" w:unhideWhenUsed="1"/>
-    <w:lsdException w:name="Unresolved Mention" w:semiHidden="1" w:unhideWhenUsed="1"/>
-    <w:lsdException w:name="Smart Link" w:semiHidden="1" w:unhideWhenUsed="1"/>
   </w:latentStyles>
   <w:style w:type="paragraph" w:default="1" w:styleId="Normal">
     <w:name w:val="Normal"/>

</xml_diff>